<commit_message>
Updates to report formatting and adding a script to run jobs serially rather than in parallel
</commit_message>
<xml_diff>
--- a/R_templates/testreport_template.docx
+++ b/R_templates/testreport_template.docx
@@ -33,7 +33,12 @@
       <w:bookmarkStart w:id="0" w:name="r-markdown"/>
       <w:bookmarkEnd w:id="0"/>
       <w:r>
-        <w:t>R Markdown</w:t>
+        <w:t xml:space="preserve">R </w:t>
+      </w:r>
+      <w:bookmarkStart w:id="1" w:name="_GoBack"/>
+      <w:bookmarkEnd w:id="1"/>
+      <w:r>
+        <w:t>Markdown</w:t>
       </w:r>
     </w:p>
     <w:p>
@@ -76,8 +81,8 @@
       <w:pPr>
         <w:pStyle w:val="Heading2"/>
       </w:pPr>
-      <w:bookmarkStart w:id="1" w:name="read-metrics"/>
-      <w:bookmarkEnd w:id="1"/>
+      <w:bookmarkStart w:id="2" w:name="read-metrics"/>
+      <w:bookmarkEnd w:id="2"/>
       <w:r>
         <w:t>Read Metrics</w:t>
       </w:r>
@@ -917,8 +922,8 @@
       <w:pPr>
         <w:pStyle w:val="Heading2"/>
       </w:pPr>
-      <w:bookmarkStart w:id="2" w:name="assembly-metrics"/>
-      <w:bookmarkEnd w:id="2"/>
+      <w:bookmarkStart w:id="3" w:name="assembly-metrics"/>
+      <w:bookmarkEnd w:id="3"/>
       <w:r>
         <w:t>Assembly Metrics</w:t>
       </w:r>
@@ -1034,8 +1039,6 @@
       <w:r>
         <w:t xml:space="preserve"> parameter was added to the code chunk to prevent printing of the R code that generated the plot.</w:t>
       </w:r>
-      <w:bookmarkStart w:id="3" w:name="_GoBack"/>
-      <w:bookmarkEnd w:id="3"/>
     </w:p>
     <w:sectPr>
       <w:pgSz w:w="12240" w:h="15840"/>
@@ -1279,7 +1282,7 @@
   <w:abstractNum w:abstractNumId="2" w15:restartNumberingAfterBreak="0">
     <w:nsid w:val="FFFFFF7C"/>
     <w:multiLevelType w:val="singleLevel"/>
-    <w:tmpl w:val="A0BAAEF8"/>
+    <w:tmpl w:val="DAAA3E7E"/>
     <w:lvl w:ilvl="0">
       <w:start w:val="1"/>
       <w:numFmt w:val="decimal"/>
@@ -1330,7 +1333,7 @@
   <w:abstractNum w:abstractNumId="5" w15:restartNumberingAfterBreak="0">
     <w:nsid w:val="FFFFFF7F"/>
     <w:multiLevelType w:val="singleLevel"/>
-    <w:tmpl w:val="26B8A85C"/>
+    <w:tmpl w:val="762E4704"/>
     <w:lvl w:ilvl="0">
       <w:start w:val="1"/>
       <w:numFmt w:val="decimal"/>
@@ -1849,7 +1852,7 @@
   <w:style w:type="paragraph" w:default="1" w:styleId="Normal">
     <w:name w:val="Normal"/>
     <w:qFormat/>
-    <w:rsid w:val="00D24C0F"/>
+    <w:rsid w:val="00CB1A00"/>
   </w:style>
   <w:style w:type="paragraph" w:styleId="Heading1">
     <w:name w:val="heading 1"/>
@@ -1879,11 +1882,11 @@
     <w:uiPriority w:val="9"/>
     <w:unhideWhenUsed/>
     <w:qFormat/>
-    <w:rsid w:val="00D01D39"/>
+    <w:rsid w:val="008770DA"/>
     <w:pPr>
       <w:keepNext/>
       <w:keepLines/>
-      <w:spacing w:before="200" w:after="0"/>
+      <w:spacing w:before="200"/>
       <w:outlineLvl w:val="1"/>
     </w:pPr>
     <w:rPr>
@@ -1943,17 +1946,20 @@
     <w:uiPriority w:val="9"/>
     <w:unhideWhenUsed/>
     <w:qFormat/>
+    <w:rsid w:val="00CB1A00"/>
     <w:pPr>
       <w:keepNext/>
       <w:keepLines/>
-      <w:spacing w:before="200" w:after="0"/>
+      <w:pageBreakBefore/>
+      <w:spacing w:before="240" w:after="0" w:line="20" w:lineRule="exact"/>
       <w:outlineLvl w:val="4"/>
     </w:pPr>
     <w:rPr>
       <w:rFonts w:asciiTheme="majorHAnsi" w:eastAsiaTheme="majorEastAsia" w:hAnsiTheme="majorHAnsi" w:cstheme="majorBidi"/>
       <w:i/>
       <w:iCs/>
-      <w:color w:val="4F81BD" w:themeColor="accent1"/>
+      <w:color w:val="FFFFFF" w:themeColor="background1"/>
+      <w:sz w:val="16"/>
     </w:rPr>
   </w:style>
   <w:style w:type="paragraph" w:styleId="Heading6">
@@ -3335,12 +3341,12 @@
 <file path=customXml/itemProps2.xml><?xml version="1.0" encoding="utf-8"?>
 <ds:datastoreItem xmlns:ds="http://schemas.openxmlformats.org/officeDocument/2006/customXml" ds:itemID="{763D7D5B-3DA4-46F1-A4A9-FA0E9B9AB1F5}">
   <ds:schemaRefs>
+    <ds:schemaRef ds:uri="http://schemas.microsoft.com/office/2006/metadata/properties"/>
+    <ds:schemaRef ds:uri="http://purl.org/dc/terms/"/>
+    <ds:schemaRef ds:uri="cda94296-2c72-481f-93c5-17fb996d4fae"/>
+    <ds:schemaRef ds:uri="http://schemas.microsoft.com/office/2006/documentManagement/types"/>
+    <ds:schemaRef ds:uri="http://schemas.openxmlformats.org/package/2006/metadata/core-properties"/>
     <ds:schemaRef ds:uri="http://purl.org/dc/elements/1.1/"/>
-    <ds:schemaRef ds:uri="http://schemas.microsoft.com/office/2006/metadata/properties"/>
-    <ds:schemaRef ds:uri="cda94296-2c72-481f-93c5-17fb996d4fae"/>
-    <ds:schemaRef ds:uri="http://purl.org/dc/terms/"/>
-    <ds:schemaRef ds:uri="http://schemas.openxmlformats.org/package/2006/metadata/core-properties"/>
-    <ds:schemaRef ds:uri="http://schemas.microsoft.com/office/2006/documentManagement/types"/>
     <ds:schemaRef ds:uri="http://schemas.microsoft.com/office/infopath/2007/PartnerControls"/>
     <ds:schemaRef ds:uri="http://www.w3.org/XML/1998/namespace"/>
     <ds:schemaRef ds:uri="http://purl.org/dc/dcmitype/"/>

</xml_diff>

<commit_message>
Implements updates to report template
</commit_message>
<xml_diff>
--- a/R_templates/testreport_template.docx
+++ b/R_templates/testreport_template.docx
@@ -6,9 +6,11 @@
       <w:pPr>
         <w:pStyle w:val="Title"/>
       </w:pPr>
+      <w:proofErr w:type="spellStart"/>
       <w:r>
         <w:t>iSeq_report_test</w:t>
       </w:r>
+      <w:proofErr w:type="spellEnd"/>
     </w:p>
     <w:p>
       <w:pPr>
@@ -33,12 +35,7 @@
       <w:bookmarkStart w:id="0" w:name="r-markdown"/>
       <w:bookmarkEnd w:id="0"/>
       <w:r>
-        <w:t xml:space="preserve">R </w:t>
-      </w:r>
-      <w:bookmarkStart w:id="1" w:name="_GoBack"/>
-      <w:bookmarkEnd w:id="1"/>
-      <w:r>
-        <w:t>Markdown</w:t>
+        <w:t>R Markdown</w:t>
       </w:r>
     </w:p>
     <w:p>
@@ -81,8 +78,8 @@
       <w:pPr>
         <w:pStyle w:val="Heading2"/>
       </w:pPr>
-      <w:bookmarkStart w:id="2" w:name="read-metrics"/>
-      <w:bookmarkEnd w:id="2"/>
+      <w:bookmarkStart w:id="1" w:name="read-metrics"/>
+      <w:bookmarkEnd w:id="1"/>
       <w:r>
         <w:t>Read Metrics</w:t>
       </w:r>
@@ -140,10 +137,26 @@
         <w:rPr>
           <w:i/>
         </w:rPr>
-        <w:t>L. monocytogenes</w:t>
-      </w:r>
-      <w:r>
-        <w:t xml:space="preserve">. Coverage is estimated by multiplying the number of reads by the average read length and dividing by the expected genome length (5 Mbp for </w:t>
+        <w:t xml:space="preserve">L. </w:t>
+      </w:r>
+      <w:proofErr w:type="spellStart"/>
+      <w:r>
+        <w:rPr>
+          <w:i/>
+        </w:rPr>
+        <w:t>monocytogenes</w:t>
+      </w:r>
+      <w:proofErr w:type="spellEnd"/>
+      <w:r>
+        <w:t xml:space="preserve">. Coverage is estimated by multiplying the number of reads by the average read length and dividing by the expected genome length (5 </w:t>
+      </w:r>
+      <w:proofErr w:type="spellStart"/>
+      <w:r>
+        <w:t>Mbp</w:t>
+      </w:r>
+      <w:proofErr w:type="spellEnd"/>
+      <w:r>
+        <w:t xml:space="preserve"> for </w:t>
       </w:r>
       <w:r>
         <w:rPr>
@@ -152,14 +165,30 @@
         <w:t>E. coli</w:t>
       </w:r>
       <w:r>
-        <w:t xml:space="preserve"> and 3 Mbp for </w:t>
+        <w:t xml:space="preserve"> and 3 </w:t>
+      </w:r>
+      <w:proofErr w:type="spellStart"/>
+      <w:r>
+        <w:t>Mbp</w:t>
+      </w:r>
+      <w:proofErr w:type="spellEnd"/>
+      <w:r>
+        <w:t xml:space="preserve"> for </w:t>
       </w:r>
       <w:r>
         <w:rPr>
           <w:i/>
         </w:rPr>
-        <w:t>L. monocytogenes</w:t>
-      </w:r>
+        <w:t xml:space="preserve">L. </w:t>
+      </w:r>
+      <w:proofErr w:type="spellStart"/>
+      <w:r>
+        <w:rPr>
+          <w:i/>
+        </w:rPr>
+        <w:t>monocytogenes</w:t>
+      </w:r>
+      <w:proofErr w:type="spellEnd"/>
       <w:r>
         <w:t>).</w:t>
       </w:r>
@@ -222,9 +251,11 @@
               <w:jc w:val="right"/>
               <w:cnfStyle w:val="100000000000" w:firstRow="1" w:lastRow="0" w:firstColumn="0" w:lastColumn="0" w:oddVBand="0" w:evenVBand="0" w:oddHBand="0" w:evenHBand="0" w:firstRowFirstColumn="0" w:firstRowLastColumn="0" w:lastRowFirstColumn="0" w:lastRowLastColumn="0"/>
             </w:pPr>
+            <w:proofErr w:type="spellStart"/>
             <w:r>
               <w:t>F.Length</w:t>
             </w:r>
+            <w:proofErr w:type="spellEnd"/>
           </w:p>
         </w:tc>
         <w:tc>
@@ -237,9 +268,11 @@
               <w:jc w:val="right"/>
               <w:cnfStyle w:val="100000000000" w:firstRow="1" w:lastRow="0" w:firstColumn="0" w:lastColumn="0" w:oddVBand="0" w:evenVBand="0" w:oddHBand="0" w:evenHBand="0" w:firstRowFirstColumn="0" w:firstRowLastColumn="0" w:lastRowFirstColumn="0" w:lastRowLastColumn="0"/>
             </w:pPr>
+            <w:proofErr w:type="spellStart"/>
             <w:r>
               <w:t>R.Length</w:t>
             </w:r>
+            <w:proofErr w:type="spellEnd"/>
           </w:p>
         </w:tc>
         <w:tc>
@@ -281,9 +314,16 @@
             <w:pPr>
               <w:pStyle w:val="Compact"/>
             </w:pPr>
-            <w:r>
-              <w:t>Est..Coverage</w:t>
-            </w:r>
+            <w:proofErr w:type="spellStart"/>
+            <w:proofErr w:type="gramStart"/>
+            <w:r>
+              <w:t>Est..</w:t>
+            </w:r>
+            <w:proofErr w:type="gramEnd"/>
+            <w:r>
+              <w:t>Coverage</w:t>
+            </w:r>
+            <w:proofErr w:type="spellEnd"/>
           </w:p>
         </w:tc>
       </w:tr>
@@ -922,8 +962,8 @@
       <w:pPr>
         <w:pStyle w:val="Heading2"/>
       </w:pPr>
-      <w:bookmarkStart w:id="3" w:name="assembly-metrics"/>
-      <w:bookmarkEnd w:id="3"/>
+      <w:bookmarkStart w:id="2" w:name="assembly-metrics"/>
+      <w:bookmarkEnd w:id="2"/>
       <w:r>
         <w:t>Assembly Metrics</w:t>
       </w:r>
@@ -942,7 +982,23 @@
         <w:t>de novo</w:t>
       </w:r>
       <w:r>
-        <w:t xml:space="preserve"> assemblies generated for each isolate by SKESA. Target values for the number of contigs and total assembly length are are 264 600 and 4.2013 5.9 Mbp for </w:t>
+        <w:t xml:space="preserve"> assemblies generated for each isolate by SKESA. Target values for the number of contigs and total assembly length are </w:t>
+      </w:r>
+      <w:proofErr w:type="spellStart"/>
+      <w:r>
+        <w:t>are</w:t>
+      </w:r>
+      <w:proofErr w:type="spellEnd"/>
+      <w:r>
+        <w:t xml:space="preserve"> 264 600 and 4.2013 5.9 </w:t>
+      </w:r>
+      <w:proofErr w:type="spellStart"/>
+      <w:r>
+        <w:t>Mbp</w:t>
+      </w:r>
+      <w:proofErr w:type="spellEnd"/>
+      <w:r>
+        <w:t xml:space="preserve"> for </w:t>
       </w:r>
       <w:r>
         <w:rPr>
@@ -951,14 +1007,30 @@
         <w:t>E. coli</w:t>
       </w:r>
       <w:r>
-        <w:t xml:space="preserve"> and 264 200 and 2.8265 3.1 Mbp for </w:t>
+        <w:t xml:space="preserve"> and 264 200 and 2.8265 3.1 </w:t>
+      </w:r>
+      <w:proofErr w:type="spellStart"/>
+      <w:r>
+        <w:t>Mbp</w:t>
+      </w:r>
+      <w:proofErr w:type="spellEnd"/>
+      <w:r>
+        <w:t xml:space="preserve"> for </w:t>
       </w:r>
       <w:r>
         <w:rPr>
           <w:i/>
         </w:rPr>
-        <w:t>L. monocytogenes</w:t>
-      </w:r>
+        <w:t xml:space="preserve">L. </w:t>
+      </w:r>
+      <w:proofErr w:type="spellStart"/>
+      <w:r>
+        <w:rPr>
+          <w:i/>
+        </w:rPr>
+        <w:t>monocytogenes</w:t>
+      </w:r>
+      <w:proofErr w:type="spellEnd"/>
       <w:r>
         <w:t>. The</w:t>
       </w:r>
@@ -1041,6 +1113,12 @@
       </w:r>
     </w:p>
     <w:sectPr>
+      <w:headerReference w:type="even" r:id="rId12"/>
+      <w:headerReference w:type="default" r:id="rId13"/>
+      <w:footerReference w:type="even" r:id="rId14"/>
+      <w:footerReference w:type="default" r:id="rId15"/>
+      <w:headerReference w:type="first" r:id="rId16"/>
+      <w:footerReference w:type="first" r:id="rId17"/>
       <w:pgSz w:w="12240" w:h="15840"/>
       <w:pgMar w:top="1440" w:right="1440" w:bottom="1440" w:left="1440" w:header="720" w:footer="720" w:gutter="0"/>
       <w:cols w:space="720"/>
@@ -1074,6 +1152,162 @@
 </w:endnotes>
 </file>
 
+<file path=word/footer1.xml><?xml version="1.0" encoding="utf-8"?>
+<w:ftr xmlns:wpc="http://schemas.microsoft.com/office/word/2010/wordprocessingCanvas" xmlns:cx="http://schemas.microsoft.com/office/drawing/2014/chartex" xmlns:cx1="http://schemas.microsoft.com/office/drawing/2015/9/8/chartex" xmlns:mc="http://schemas.openxmlformats.org/markup-compatibility/2006" xmlns:o="urn:schemas-microsoft-com:office:office" xmlns:r="http://schemas.openxmlformats.org/officeDocument/2006/relationships" xmlns:m="http://schemas.openxmlformats.org/officeDocument/2006/math" xmlns:v="urn:schemas-microsoft-com:vml" xmlns:wp14="http://schemas.microsoft.com/office/word/2010/wordprocessingDrawing" xmlns:wp="http://schemas.openxmlformats.org/drawingml/2006/wordprocessingDrawing" xmlns:w10="urn:schemas-microsoft-com:office:word" xmlns:w="http://schemas.openxmlformats.org/wordprocessingml/2006/main" xmlns:w14="http://schemas.microsoft.com/office/word/2010/wordml" xmlns:w15="http://schemas.microsoft.com/office/word/2012/wordml" xmlns:w16se="http://schemas.microsoft.com/office/word/2015/wordml/symex" xmlns:wpg="http://schemas.microsoft.com/office/word/2010/wordprocessingGroup" xmlns:wpi="http://schemas.microsoft.com/office/word/2010/wordprocessingInk" xmlns:wne="http://schemas.microsoft.com/office/word/2006/wordml" xmlns:wps="http://schemas.microsoft.com/office/word/2010/wordprocessingShape" mc:Ignorable="w14 w15 w16se wp14">
+  <w:p>
+    <w:pPr>
+      <w:pStyle w:val="Footer"/>
+    </w:pPr>
+  </w:p>
+</w:ftr>
+</file>
+
+<file path=word/footer2.xml><?xml version="1.0" encoding="utf-8"?>
+<w:ftr xmlns:wpc="http://schemas.microsoft.com/office/word/2010/wordprocessingCanvas" xmlns:cx="http://schemas.microsoft.com/office/drawing/2014/chartex" xmlns:cx1="http://schemas.microsoft.com/office/drawing/2015/9/8/chartex" xmlns:mc="http://schemas.openxmlformats.org/markup-compatibility/2006" xmlns:o="urn:schemas-microsoft-com:office:office" xmlns:r="http://schemas.openxmlformats.org/officeDocument/2006/relationships" xmlns:m="http://schemas.openxmlformats.org/officeDocument/2006/math" xmlns:v="urn:schemas-microsoft-com:vml" xmlns:wp14="http://schemas.microsoft.com/office/word/2010/wordprocessingDrawing" xmlns:wp="http://schemas.openxmlformats.org/drawingml/2006/wordprocessingDrawing" xmlns:w10="urn:schemas-microsoft-com:office:word" xmlns:w="http://schemas.openxmlformats.org/wordprocessingml/2006/main" xmlns:w14="http://schemas.microsoft.com/office/word/2010/wordml" xmlns:w15="http://schemas.microsoft.com/office/word/2012/wordml" xmlns:w16se="http://schemas.microsoft.com/office/word/2015/wordml/symex" xmlns:wpg="http://schemas.microsoft.com/office/word/2010/wordprocessingGroup" xmlns:wpi="http://schemas.microsoft.com/office/word/2010/wordprocessingInk" xmlns:wne="http://schemas.microsoft.com/office/word/2006/wordml" xmlns:wps="http://schemas.microsoft.com/office/word/2010/wordprocessingShape" mc:Ignorable="w14 w15 w16se wp14">
+  <w:sdt>
+    <w:sdtPr>
+      <w:id w:val="586733552"/>
+      <w:docPartObj>
+        <w:docPartGallery w:val="Page Numbers (Bottom of Page)"/>
+        <w:docPartUnique/>
+      </w:docPartObj>
+    </w:sdtPr>
+    <w:sdtContent>
+      <w:sdt>
+        <w:sdtPr>
+          <w:id w:val="1728636285"/>
+          <w:docPartObj>
+            <w:docPartGallery w:val="Page Numbers (Top of Page)"/>
+            <w:docPartUnique/>
+          </w:docPartObj>
+        </w:sdtPr>
+        <w:sdtContent>
+          <w:bookmarkStart w:id="3" w:name="_GoBack" w:displacedByCustomXml="prev"/>
+          <w:p>
+            <w:pPr>
+              <w:pStyle w:val="Footer"/>
+              <w:jc w:val="center"/>
+            </w:pPr>
+            <w:r>
+              <w:rPr>
+                <w:rFonts w:ascii="Arial" w:hAnsi="Arial" w:cs="Arial"/>
+                <w:sz w:val="20"/>
+              </w:rPr>
+              <w:t xml:space="preserve">Page </w:t>
+            </w:r>
+            <w:r>
+              <w:rPr>
+                <w:rFonts w:ascii="Arial" w:hAnsi="Arial" w:cs="Arial"/>
+                <w:bCs/>
+                <w:sz w:val="20"/>
+              </w:rPr>
+              <w:fldChar w:fldCharType="begin"/>
+            </w:r>
+            <w:r>
+              <w:rPr>
+                <w:rFonts w:ascii="Arial" w:hAnsi="Arial" w:cs="Arial"/>
+                <w:bCs/>
+                <w:sz w:val="20"/>
+              </w:rPr>
+              <w:instrText xml:space="preserve"> PAGE </w:instrText>
+            </w:r>
+            <w:r>
+              <w:rPr>
+                <w:rFonts w:ascii="Arial" w:hAnsi="Arial" w:cs="Arial"/>
+                <w:bCs/>
+                <w:sz w:val="20"/>
+              </w:rPr>
+              <w:fldChar w:fldCharType="separate"/>
+            </w:r>
+            <w:r>
+              <w:rPr>
+                <w:rFonts w:ascii="Arial" w:hAnsi="Arial" w:cs="Arial"/>
+                <w:bCs/>
+                <w:noProof/>
+                <w:sz w:val="20"/>
+              </w:rPr>
+              <w:t>1</w:t>
+            </w:r>
+            <w:r>
+              <w:rPr>
+                <w:rFonts w:ascii="Arial" w:hAnsi="Arial" w:cs="Arial"/>
+                <w:bCs/>
+                <w:sz w:val="20"/>
+              </w:rPr>
+              <w:fldChar w:fldCharType="end"/>
+            </w:r>
+            <w:r>
+              <w:rPr>
+                <w:rFonts w:ascii="Arial" w:hAnsi="Arial" w:cs="Arial"/>
+                <w:sz w:val="20"/>
+              </w:rPr>
+              <w:t xml:space="preserve"> of </w:t>
+            </w:r>
+            <w:r>
+              <w:rPr>
+                <w:rFonts w:ascii="Arial" w:hAnsi="Arial" w:cs="Arial"/>
+                <w:bCs/>
+                <w:sz w:val="20"/>
+              </w:rPr>
+              <w:fldChar w:fldCharType="begin"/>
+            </w:r>
+            <w:r>
+              <w:rPr>
+                <w:rFonts w:ascii="Arial" w:hAnsi="Arial" w:cs="Arial"/>
+                <w:bCs/>
+                <w:sz w:val="20"/>
+              </w:rPr>
+              <w:instrText xml:space="preserve"> NUMPAGES  </w:instrText>
+            </w:r>
+            <w:r>
+              <w:rPr>
+                <w:rFonts w:ascii="Arial" w:hAnsi="Arial" w:cs="Arial"/>
+                <w:bCs/>
+                <w:sz w:val="20"/>
+              </w:rPr>
+              <w:fldChar w:fldCharType="separate"/>
+            </w:r>
+            <w:r>
+              <w:rPr>
+                <w:rFonts w:ascii="Arial" w:hAnsi="Arial" w:cs="Arial"/>
+                <w:bCs/>
+                <w:noProof/>
+                <w:sz w:val="20"/>
+              </w:rPr>
+              <w:t>2</w:t>
+            </w:r>
+            <w:r>
+              <w:rPr>
+                <w:rFonts w:ascii="Arial" w:hAnsi="Arial" w:cs="Arial"/>
+                <w:bCs/>
+                <w:sz w:val="20"/>
+              </w:rPr>
+              <w:fldChar w:fldCharType="end"/>
+            </w:r>
+          </w:p>
+          <w:bookmarkEnd w:id="3" w:displacedByCustomXml="next"/>
+        </w:sdtContent>
+      </w:sdt>
+    </w:sdtContent>
+  </w:sdt>
+  <w:p>
+    <w:pPr>
+      <w:pStyle w:val="Footer"/>
+    </w:pPr>
+  </w:p>
+</w:ftr>
+</file>
+
+<file path=word/footer3.xml><?xml version="1.0" encoding="utf-8"?>
+<w:ftr xmlns:wpc="http://schemas.microsoft.com/office/word/2010/wordprocessingCanvas" xmlns:cx="http://schemas.microsoft.com/office/drawing/2014/chartex" xmlns:cx1="http://schemas.microsoft.com/office/drawing/2015/9/8/chartex" xmlns:mc="http://schemas.openxmlformats.org/markup-compatibility/2006" xmlns:o="urn:schemas-microsoft-com:office:office" xmlns:r="http://schemas.openxmlformats.org/officeDocument/2006/relationships" xmlns:m="http://schemas.openxmlformats.org/officeDocument/2006/math" xmlns:v="urn:schemas-microsoft-com:vml" xmlns:wp14="http://schemas.microsoft.com/office/word/2010/wordprocessingDrawing" xmlns:wp="http://schemas.openxmlformats.org/drawingml/2006/wordprocessingDrawing" xmlns:w10="urn:schemas-microsoft-com:office:word" xmlns:w="http://schemas.openxmlformats.org/wordprocessingml/2006/main" xmlns:w14="http://schemas.microsoft.com/office/word/2010/wordml" xmlns:w15="http://schemas.microsoft.com/office/word/2012/wordml" xmlns:w16se="http://schemas.microsoft.com/office/word/2015/wordml/symex" xmlns:wpg="http://schemas.microsoft.com/office/word/2010/wordprocessingGroup" xmlns:wpi="http://schemas.microsoft.com/office/word/2010/wordprocessingInk" xmlns:wne="http://schemas.microsoft.com/office/word/2006/wordml" xmlns:wps="http://schemas.microsoft.com/office/word/2010/wordprocessingShape" mc:Ignorable="w14 w15 w16se wp14">
+  <w:p>
+    <w:pPr>
+      <w:pStyle w:val="Footer"/>
+    </w:pPr>
+  </w:p>
+</w:ftr>
+</file>
+
 <file path=word/footnotes.xml><?xml version="1.0" encoding="utf-8"?>
 <w:footnotes xmlns:wpc="http://schemas.microsoft.com/office/word/2010/wordprocessingCanvas" xmlns:cx="http://schemas.microsoft.com/office/drawing/2014/chartex" xmlns:cx1="http://schemas.microsoft.com/office/drawing/2015/9/8/chartex" xmlns:mc="http://schemas.openxmlformats.org/markup-compatibility/2006" xmlns:o="urn:schemas-microsoft-com:office:office" xmlns:r="http://schemas.openxmlformats.org/officeDocument/2006/relationships" xmlns:m="http://schemas.openxmlformats.org/officeDocument/2006/math" xmlns:v="urn:schemas-microsoft-com:vml" xmlns:wp14="http://schemas.microsoft.com/office/word/2010/wordprocessingDrawing" xmlns:wp="http://schemas.openxmlformats.org/drawingml/2006/wordprocessingDrawing" xmlns:w10="urn:schemas-microsoft-com:office:word" xmlns:w="http://schemas.openxmlformats.org/wordprocessingml/2006/main" xmlns:w14="http://schemas.microsoft.com/office/word/2010/wordml" xmlns:w15="http://schemas.microsoft.com/office/word/2012/wordml" xmlns:w16se="http://schemas.microsoft.com/office/word/2015/wordml/symex" xmlns:wpg="http://schemas.microsoft.com/office/word/2010/wordprocessingGroup" xmlns:wpi="http://schemas.microsoft.com/office/word/2010/wordprocessingInk" xmlns:wne="http://schemas.microsoft.com/office/word/2006/wordml" xmlns:wps="http://schemas.microsoft.com/office/word/2010/wordprocessingShape" mc:Ignorable="w14 w15 w16se wp14">
   <w:footnote w:type="separator" w:id="-1">
@@ -1091,6 +1325,36 @@
     </w:p>
   </w:footnote>
 </w:footnotes>
+</file>
+
+<file path=word/header1.xml><?xml version="1.0" encoding="utf-8"?>
+<w:hdr xmlns:wpc="http://schemas.microsoft.com/office/word/2010/wordprocessingCanvas" xmlns:cx="http://schemas.microsoft.com/office/drawing/2014/chartex" xmlns:cx1="http://schemas.microsoft.com/office/drawing/2015/9/8/chartex" xmlns:mc="http://schemas.openxmlformats.org/markup-compatibility/2006" xmlns:o="urn:schemas-microsoft-com:office:office" xmlns:r="http://schemas.openxmlformats.org/officeDocument/2006/relationships" xmlns:m="http://schemas.openxmlformats.org/officeDocument/2006/math" xmlns:v="urn:schemas-microsoft-com:vml" xmlns:wp14="http://schemas.microsoft.com/office/word/2010/wordprocessingDrawing" xmlns:wp="http://schemas.openxmlformats.org/drawingml/2006/wordprocessingDrawing" xmlns:w10="urn:schemas-microsoft-com:office:word" xmlns:w="http://schemas.openxmlformats.org/wordprocessingml/2006/main" xmlns:w14="http://schemas.microsoft.com/office/word/2010/wordml" xmlns:w15="http://schemas.microsoft.com/office/word/2012/wordml" xmlns:w16se="http://schemas.microsoft.com/office/word/2015/wordml/symex" xmlns:wpg="http://schemas.microsoft.com/office/word/2010/wordprocessingGroup" xmlns:wpi="http://schemas.microsoft.com/office/word/2010/wordprocessingInk" xmlns:wne="http://schemas.microsoft.com/office/word/2006/wordml" xmlns:wps="http://schemas.microsoft.com/office/word/2010/wordprocessingShape" mc:Ignorable="w14 w15 w16se wp14">
+  <w:p>
+    <w:pPr>
+      <w:pStyle w:val="Header"/>
+    </w:pPr>
+  </w:p>
+</w:hdr>
+</file>
+
+<file path=word/header2.xml><?xml version="1.0" encoding="utf-8"?>
+<w:hdr xmlns:wpc="http://schemas.microsoft.com/office/word/2010/wordprocessingCanvas" xmlns:cx="http://schemas.microsoft.com/office/drawing/2014/chartex" xmlns:cx1="http://schemas.microsoft.com/office/drawing/2015/9/8/chartex" xmlns:mc="http://schemas.openxmlformats.org/markup-compatibility/2006" xmlns:o="urn:schemas-microsoft-com:office:office" xmlns:r="http://schemas.openxmlformats.org/officeDocument/2006/relationships" xmlns:m="http://schemas.openxmlformats.org/officeDocument/2006/math" xmlns:v="urn:schemas-microsoft-com:vml" xmlns:wp14="http://schemas.microsoft.com/office/word/2010/wordprocessingDrawing" xmlns:wp="http://schemas.openxmlformats.org/drawingml/2006/wordprocessingDrawing" xmlns:w10="urn:schemas-microsoft-com:office:word" xmlns:w="http://schemas.openxmlformats.org/wordprocessingml/2006/main" xmlns:w14="http://schemas.microsoft.com/office/word/2010/wordml" xmlns:w15="http://schemas.microsoft.com/office/word/2012/wordml" xmlns:w16se="http://schemas.microsoft.com/office/word/2015/wordml/symex" xmlns:wpg="http://schemas.microsoft.com/office/word/2010/wordprocessingGroup" xmlns:wpi="http://schemas.microsoft.com/office/word/2010/wordprocessingInk" xmlns:wne="http://schemas.microsoft.com/office/word/2006/wordml" xmlns:wps="http://schemas.microsoft.com/office/word/2010/wordprocessingShape" mc:Ignorable="w14 w15 w16se wp14">
+  <w:p>
+    <w:pPr>
+      <w:pStyle w:val="Header"/>
+    </w:pPr>
+  </w:p>
+</w:hdr>
+</file>
+
+<file path=word/header3.xml><?xml version="1.0" encoding="utf-8"?>
+<w:hdr xmlns:wpc="http://schemas.microsoft.com/office/word/2010/wordprocessingCanvas" xmlns:cx="http://schemas.microsoft.com/office/drawing/2014/chartex" xmlns:cx1="http://schemas.microsoft.com/office/drawing/2015/9/8/chartex" xmlns:mc="http://schemas.openxmlformats.org/markup-compatibility/2006" xmlns:o="urn:schemas-microsoft-com:office:office" xmlns:r="http://schemas.openxmlformats.org/officeDocument/2006/relationships" xmlns:m="http://schemas.openxmlformats.org/officeDocument/2006/math" xmlns:v="urn:schemas-microsoft-com:vml" xmlns:wp14="http://schemas.microsoft.com/office/word/2010/wordprocessingDrawing" xmlns:wp="http://schemas.openxmlformats.org/drawingml/2006/wordprocessingDrawing" xmlns:w10="urn:schemas-microsoft-com:office:word" xmlns:w="http://schemas.openxmlformats.org/wordprocessingml/2006/main" xmlns:w14="http://schemas.microsoft.com/office/word/2010/wordml" xmlns:w15="http://schemas.microsoft.com/office/word/2012/wordml" xmlns:w16se="http://schemas.microsoft.com/office/word/2015/wordml/symex" xmlns:wpg="http://schemas.microsoft.com/office/word/2010/wordprocessingGroup" xmlns:wpi="http://schemas.microsoft.com/office/word/2010/wordprocessingInk" xmlns:wne="http://schemas.microsoft.com/office/word/2006/wordml" xmlns:wps="http://schemas.microsoft.com/office/word/2010/wordprocessingShape" mc:Ignorable="w14 w15 w16se wp14">
+  <w:p>
+    <w:pPr>
+      <w:pStyle w:val="Header"/>
+    </w:pPr>
+  </w:p>
+</w:hdr>
 </file>
 
 <file path=word/numbering.xml><?xml version="1.0" encoding="utf-8"?>
@@ -1538,7 +1802,7 @@
     <w:lsdException w:name="footnote text" w:semiHidden="1" w:unhideWhenUsed="1"/>
     <w:lsdException w:name="annotation text" w:semiHidden="1" w:unhideWhenUsed="1"/>
     <w:lsdException w:name="header" w:semiHidden="1" w:unhideWhenUsed="1"/>
-    <w:lsdException w:name="footer" w:semiHidden="1" w:unhideWhenUsed="1"/>
+    <w:lsdException w:name="footer" w:semiHidden="1" w:uiPriority="99" w:unhideWhenUsed="1"/>
     <w:lsdException w:name="index heading" w:semiHidden="1" w:unhideWhenUsed="1"/>
     <w:lsdException w:name="caption" w:semiHidden="1" w:unhideWhenUsed="1"/>
     <w:lsdException w:name="table of figures" w:semiHidden="1" w:unhideWhenUsed="1"/>
@@ -2815,6 +3079,48 @@
         </w:tcBorders>
       </w:tcPr>
     </w:tblStylePr>
+  </w:style>
+  <w:style w:type="paragraph" w:styleId="Header">
+    <w:name w:val="header"/>
+    <w:basedOn w:val="Normal"/>
+    <w:link w:val="HeaderChar"/>
+    <w:unhideWhenUsed/>
+    <w:rsid w:val="00997BF1"/>
+    <w:pPr>
+      <w:tabs>
+        <w:tab w:val="center" w:pos="4680"/>
+        <w:tab w:val="right" w:pos="9360"/>
+      </w:tabs>
+      <w:spacing w:after="0"/>
+    </w:pPr>
+  </w:style>
+  <w:style w:type="character" w:customStyle="1" w:styleId="HeaderChar">
+    <w:name w:val="Header Char"/>
+    <w:basedOn w:val="DefaultParagraphFont"/>
+    <w:link w:val="Header"/>
+    <w:rsid w:val="00997BF1"/>
+  </w:style>
+  <w:style w:type="paragraph" w:styleId="Footer">
+    <w:name w:val="footer"/>
+    <w:basedOn w:val="Normal"/>
+    <w:link w:val="FooterChar"/>
+    <w:uiPriority w:val="99"/>
+    <w:unhideWhenUsed/>
+    <w:rsid w:val="00997BF1"/>
+    <w:pPr>
+      <w:tabs>
+        <w:tab w:val="center" w:pos="4680"/>
+        <w:tab w:val="right" w:pos="9360"/>
+      </w:tabs>
+      <w:spacing w:after="0"/>
+    </w:pPr>
+  </w:style>
+  <w:style w:type="character" w:customStyle="1" w:styleId="FooterChar">
+    <w:name w:val="Footer Char"/>
+    <w:basedOn w:val="DefaultParagraphFont"/>
+    <w:link w:val="Footer"/>
+    <w:uiPriority w:val="99"/>
+    <w:rsid w:val="00997BF1"/>
   </w:style>
 </w:styles>
 </file>
@@ -3138,21 +3444,6 @@
 </file>
 
 <file path=customXml/item1.xml><?xml version="1.0" encoding="utf-8"?>
-<?mso-contentType ?>
-<FormTemplates xmlns="http://schemas.microsoft.com/sharepoint/v3/contenttype/forms">
-  <Display>DocumentLibraryForm</Display>
-  <Edit>DocumentLibraryForm</Edit>
-  <New>DocumentLibraryForm</New>
-</FormTemplates>
-</file>
-
-<file path=customXml/item2.xml><?xml version="1.0" encoding="utf-8"?>
-<p:properties xmlns:p="http://schemas.microsoft.com/office/2006/metadata/properties" xmlns:xsi="http://www.w3.org/2001/XMLSchema-instance" xmlns:pc="http://schemas.microsoft.com/office/infopath/2007/PartnerControls">
-  <documentManagement/>
-</p:properties>
-</file>
-
-<file path=customXml/item3.xml><?xml version="1.0" encoding="utf-8"?>
 <ct:contentTypeSchema xmlns:ct="http://schemas.microsoft.com/office/2006/metadata/contentType" xmlns:ma="http://schemas.microsoft.com/office/2006/metadata/properties/metaAttributes" ct:_="" ma:_="" ma:contentTypeName="Document" ma:contentTypeID="0x010100B9EEF141BB990049BF4957D1AE4B2457" ma:contentTypeVersion="9" ma:contentTypeDescription="Create a new document." ma:contentTypeScope="" ma:versionID="dfe508ade54ad4ae06eb2ed78f67046b">
   <xsd:schema xmlns:xsd="http://www.w3.org/2001/XMLSchema" xmlns:xs="http://www.w3.org/2001/XMLSchema" xmlns:p="http://schemas.microsoft.com/office/2006/metadata/properties" xmlns:ns3="cda94296-2c72-481f-93c5-17fb996d4fae" targetNamespace="http://schemas.microsoft.com/office/2006/metadata/properties" ma:root="true" ma:fieldsID="78b819b2c27d0028ddb83cb4984c4b47" ns3:_="">
     <xsd:import namespace="cda94296-2c72-481f-93c5-17fb996d4fae"/>
@@ -3330,31 +3621,22 @@
 </ct:contentTypeSchema>
 </file>
 
-<file path=customXml/itemProps1.xml><?xml version="1.0" encoding="utf-8"?>
-<ds:datastoreItem xmlns:ds="http://schemas.openxmlformats.org/officeDocument/2006/customXml" ds:itemID="{696CCA8D-FCBD-40D1-ADE5-6703A23F191E}">
-  <ds:schemaRefs>
-    <ds:schemaRef ds:uri="http://schemas.microsoft.com/sharepoint/v3/contenttype/forms"/>
-  </ds:schemaRefs>
-</ds:datastoreItem>
+<file path=customXml/item2.xml><?xml version="1.0" encoding="utf-8"?>
+<p:properties xmlns:p="http://schemas.microsoft.com/office/2006/metadata/properties" xmlns:xsi="http://www.w3.org/2001/XMLSchema-instance" xmlns:pc="http://schemas.microsoft.com/office/infopath/2007/PartnerControls">
+  <documentManagement/>
+</p:properties>
 </file>
 
-<file path=customXml/itemProps2.xml><?xml version="1.0" encoding="utf-8"?>
-<ds:datastoreItem xmlns:ds="http://schemas.openxmlformats.org/officeDocument/2006/customXml" ds:itemID="{763D7D5B-3DA4-46F1-A4A9-FA0E9B9AB1F5}">
-  <ds:schemaRefs>
-    <ds:schemaRef ds:uri="http://schemas.microsoft.com/office/2006/metadata/properties"/>
-    <ds:schemaRef ds:uri="http://purl.org/dc/terms/"/>
-    <ds:schemaRef ds:uri="cda94296-2c72-481f-93c5-17fb996d4fae"/>
-    <ds:schemaRef ds:uri="http://schemas.microsoft.com/office/2006/documentManagement/types"/>
-    <ds:schemaRef ds:uri="http://schemas.openxmlformats.org/package/2006/metadata/core-properties"/>
-    <ds:schemaRef ds:uri="http://purl.org/dc/elements/1.1/"/>
-    <ds:schemaRef ds:uri="http://schemas.microsoft.com/office/infopath/2007/PartnerControls"/>
-    <ds:schemaRef ds:uri="http://www.w3.org/XML/1998/namespace"/>
-    <ds:schemaRef ds:uri="http://purl.org/dc/dcmitype/"/>
-  </ds:schemaRefs>
-</ds:datastoreItem>
+<file path=customXml/item3.xml><?xml version="1.0" encoding="utf-8"?>
+<?mso-contentType ?>
+<FormTemplates xmlns="http://schemas.microsoft.com/sharepoint/v3/contenttype/forms">
+  <Display>DocumentLibraryForm</Display>
+  <Edit>DocumentLibraryForm</Edit>
+  <New>DocumentLibraryForm</New>
+</FormTemplates>
 </file>
 
-<file path=customXml/itemProps3.xml><?xml version="1.0" encoding="utf-8"?>
+<file path=customXml/itemProps1.xml><?xml version="1.0" encoding="utf-8"?>
 <ds:datastoreItem xmlns:ds="http://schemas.openxmlformats.org/officeDocument/2006/customXml" ds:itemID="{E75EC28D-4778-49A2-A05D-B698EA9DCACF}">
   <ds:schemaRefs>
     <ds:schemaRef ds:uri="http://schemas.microsoft.com/office/2006/metadata/contentType"/>
@@ -3370,4 +3652,21 @@
     <ds:schemaRef ds:uri="http://schemas.microsoft.com/internal/obd"/>
   </ds:schemaRefs>
 </ds:datastoreItem>
+</file>
+
+<file path=customXml/itemProps2.xml><?xml version="1.0" encoding="utf-8"?>
+<ds:datastoreItem xmlns:ds="http://schemas.openxmlformats.org/officeDocument/2006/customXml" ds:itemID="{763D7D5B-3DA4-46F1-A4A9-FA0E9B9AB1F5}">
+  <ds:schemaRefs>
+    <ds:schemaRef ds:uri="http://schemas.microsoft.com/office/2006/metadata/properties"/>
+    <ds:schemaRef ds:uri="http://schemas.microsoft.com/office/infopath/2007/PartnerControls"/>
+  </ds:schemaRefs>
+</ds:datastoreItem>
+</file>
+
+<file path=customXml/itemProps3.xml><?xml version="1.0" encoding="utf-8"?>
+<ds:datastoreItem xmlns:ds="http://schemas.openxmlformats.org/officeDocument/2006/customXml" ds:itemID="{696CCA8D-FCBD-40D1-ADE5-6703A23F191E}">
+  <ds:schemaRefs>
+    <ds:schemaRef ds:uri="http://schemas.microsoft.com/sharepoint/v3/contenttype/forms"/>
+  </ds:schemaRefs>
+</ds:datastoreItem>
 </file>
</xml_diff>